<commit_message>
Remove horizontal lines from manuscript for journal compliance
</commit_message>
<xml_diff>
--- a/JAMIA_SUBMISSION/Converted/manuscript.docx
+++ b/JAMIA_SUBMISSION/Converted/manuscript.docx
@@ -111,13 +111,6 @@
         </w:r>
       </w:hyperlink>
     </w:p>
-    <w:p>
-      <w:r>
-        <w:pict>
-          <v:rect style="width:0;height:1.5pt" o:hralign="center" o:hrstd="t" o:hr="t"/>
-        </w:pict>
-      </w:r>
-    </w:p>
     <w:bookmarkStart w:id="21" w:name="abstract"/>
     <w:p>
       <w:pPr>
@@ -235,13 +228,6 @@
         <w:t xml:space="preserve">Large Language Models, Medical Diagnosis, Consistency Analysis, Heart Disease, Clinical Decision Support, AI Reliability, Reproducibility</w:t>
       </w:r>
     </w:p>
-    <w:p>
-      <w:r>
-        <w:pict>
-          <v:rect style="width:0;height:1.5pt" o:hralign="center" o:hrstd="t" o:hr="t"/>
-        </w:pict>
-      </w:r>
-    </w:p>
     <w:bookmarkEnd w:id="21"/>
     <w:bookmarkStart w:id="22" w:name="introduction"/>
     <w:p>
@@ -276,13 +262,6 @@
         <w:t xml:space="preserve">This study addresses these gaps through comprehensive evaluation of three state-of-the-art LLMs on binary heart disease diagnosis. Our aims were to: (1) quantify intra-model consistency across repeated runs, (2) evaluate inter-model agreement, (3) measure diagnostic accuracy relative to consistency, (4) assess prompt sensitivity, and (5) analyze error patterns to determine if mistakes are random or systematic.</w:t>
       </w:r>
     </w:p>
-    <w:p>
-      <w:r>
-        <w:pict>
-          <v:rect style="width:0;height:1.5pt" o:hralign="center" o:hrstd="t" o:hr="t"/>
-        </w:pict>
-      </w:r>
-    </w:p>
     <w:bookmarkEnd w:id="22"/>
     <w:bookmarkStart w:id="26" w:name="methods"/>
     <w:p>
@@ -613,13 +592,6 @@
       </w:pPr>
       <w:r>
         <w:t xml:space="preserve">Statistical analyses used Python with pandas, scikit-learn, and scipy. Significance was set at p&lt;0.05.</w:t>
-      </w:r>
-    </w:p>
-    <w:p>
-      <w:r>
-        <w:pict>
-          <v:rect style="width:0;height:1.5pt" o:hralign="center" o:hrstd="t" o:hr="t"/>
-        </w:pict>
       </w:r>
     </w:p>
     <w:bookmarkEnd w:id="25"/>
@@ -2340,6 +2312,323 @@
         <w:t xml:space="preserve">Qualitative analysis revealed models consistently cited elevated cholesterol, abnormal ECG findings, or exercise abnormalities as disease evidence, even when ground truth indicated absence of significant stenosis, suggesting risk factor conflation with diagnostic criteria.</w:t>
       </w:r>
     </w:p>
+    <w:bookmarkEnd w:id="31"/>
+    <w:bookmarkEnd w:id="32"/>
+    <w:bookmarkStart w:id="41" w:name="discussion"/>
+    <w:p>
+      <w:pPr>
+        <w:pStyle w:val="Heading2"/>
+      </w:pPr>
+      <w:r>
+        <w:t xml:space="preserve">Discussion</w:t>
+      </w:r>
+    </w:p>
+    <w:bookmarkStart w:id="33" w:name="principal-findings"/>
+    <w:p>
+      <w:pPr>
+        <w:pStyle w:val="Heading3"/>
+      </w:pPr>
+      <w:r>
+        <w:t xml:space="preserve">Principal Findings</w:t>
+      </w:r>
+    </w:p>
+    <w:p>
+      <w:pPr>
+        <w:pStyle w:val="FirstParagraph"/>
+      </w:pPr>
+      <w:r>
+        <w:t xml:space="preserve">This study demonstrates a critical dissociation between consistency and accuracy in LLM medical diagnosis: exceptional reproducibility (99-100%) coexists with chance-level accuracy (~50%). This 50-percentage-point gap represents a fundamental challenge for clinical deployment.</w:t>
+      </w:r>
+    </w:p>
+    <w:bookmarkEnd w:id="33"/>
+    <w:bookmarkStart w:id="34" w:name="the-consistency-accuracy-paradox"/>
+    <w:p>
+      <w:pPr>
+        <w:pStyle w:val="Heading3"/>
+      </w:pPr>
+      <w:r>
+        <w:t xml:space="preserve">The Consistency-Accuracy Paradox</w:t>
+      </w:r>
+    </w:p>
+    <w:p>
+      <w:pPr>
+        <w:pStyle w:val="FirstParagraph"/>
+      </w:pPr>
+      <w:r>
+        <w:t xml:space="preserve">High consistency indicates LLMs reliably apply learned reasoning patterns—they are systematically biased rather than randomly erring. This</w:t>
+      </w:r>
+      <w:r>
+        <w:t xml:space="preserve"> </w:t>
+      </w:r>
+      <w:r>
+        <w:t xml:space="preserve">“</w:t>
+      </w:r>
+      <w:r>
+        <w:t xml:space="preserve">consistent wrongness</w:t>
+      </w:r>
+      <w:r>
+        <w:t xml:space="preserve">”</w:t>
+      </w:r>
+      <w:r>
+        <w:t xml:space="preserve"> </w:t>
+      </w:r>
+      <w:r>
+        <w:t xml:space="preserve">is arguably more concerning than random errors, suggesting fundamental limitations in medical reasoning capabilities [10] rather than simple uncertainty.</w:t>
+      </w:r>
+    </w:p>
+    <w:p>
+      <w:pPr>
+        <w:pStyle w:val="BodyText"/>
+      </w:pPr>
+      <w:r>
+        <w:t xml:space="preserve">Several mechanisms may explain this paradox:</w:t>
+      </w:r>
+    </w:p>
+    <w:p>
+      <w:pPr>
+        <w:pStyle w:val="BodyText"/>
+      </w:pPr>
+      <w:r>
+        <w:rPr>
+          <w:bCs/>
+          <w:b/>
+        </w:rPr>
+        <w:t xml:space="preserve">Medical Conservatism Bias</w:t>
+      </w:r>
+      <w:r>
+        <w:t xml:space="preserve">: LLMs trained on medical text may have learned that missing disease (false negative) carries greater consequences than over-diagnosis (false positive), encoding a</w:t>
+      </w:r>
+      <w:r>
+        <w:t xml:space="preserve"> </w:t>
+      </w:r>
+      <w:r>
+        <w:t xml:space="preserve">“</w:t>
+      </w:r>
+      <w:r>
+        <w:t xml:space="preserve">better safe than sorry</w:t>
+      </w:r>
+      <w:r>
+        <w:t xml:space="preserve">”</w:t>
+      </w:r>
+      <w:r>
+        <w:t xml:space="preserve"> </w:t>
+      </w:r>
+      <w:r>
+        <w:t xml:space="preserve">heuristic consistently applied.</w:t>
+      </w:r>
+    </w:p>
+    <w:p>
+      <w:pPr>
+        <w:pStyle w:val="BodyText"/>
+      </w:pPr>
+      <w:r>
+        <w:rPr>
+          <w:bCs/>
+          <w:b/>
+        </w:rPr>
+        <w:t xml:space="preserve">Risk Factor Conflation</w:t>
+      </w:r>
+      <w:r>
+        <w:t xml:space="preserve">: Qualitative analysis suggests models conflate risk factors with diagnostic findings. Elevated cholesterol increases disease risk but doesn’t constitute diagnostic evidence of current stenosis. LLMs may struggle to distinguish</w:t>
+      </w:r>
+      <w:r>
+        <w:t xml:space="preserve"> </w:t>
+      </w:r>
+      <w:r>
+        <w:t xml:space="preserve">“</w:t>
+      </w:r>
+      <w:r>
+        <w:t xml:space="preserve">high-risk patient</w:t>
+      </w:r>
+      <w:r>
+        <w:t xml:space="preserve">”</w:t>
+      </w:r>
+      <w:r>
+        <w:t xml:space="preserve"> </w:t>
+      </w:r>
+      <w:r>
+        <w:t xml:space="preserve">from</w:t>
+      </w:r>
+      <w:r>
+        <w:t xml:space="preserve"> </w:t>
+      </w:r>
+      <w:r>
+        <w:t xml:space="preserve">“</w:t>
+      </w:r>
+      <w:r>
+        <w:t xml:space="preserve">disease-positive patient.</w:t>
+      </w:r>
+      <w:r>
+        <w:t xml:space="preserve">”</w:t>
+      </w:r>
+    </w:p>
+    <w:p>
+      <w:pPr>
+        <w:pStyle w:val="BodyText"/>
+      </w:pPr>
+      <w:r>
+        <w:rPr>
+          <w:bCs/>
+          <w:b/>
+        </w:rPr>
+        <w:t xml:space="preserve">Lack of Discriminative Training</w:t>
+      </w:r>
+      <w:r>
+        <w:t xml:space="preserve">: Unlike supervised models trained explicitly on diagnostic labels, LLMs learn from general medical text emphasizing disease description more than differential diagnosis, leaving them poorly calibrated for binary classification [12]. This calibration deficit manifests as systematic over-prediction despite high confidence.</w:t>
+      </w:r>
+    </w:p>
+    <w:bookmarkEnd w:id="34"/>
+    <w:bookmarkStart w:id="35" w:name="X2039634dcd73b9d1cce90f7c8796e38ee4a8a3c"/>
+    <w:p>
+      <w:pPr>
+        <w:pStyle w:val="Heading3"/>
+      </w:pPr>
+      <w:r>
+        <w:t xml:space="preserve">Prompt Insensitivity: Deep-Rooted Behavior</w:t>
+      </w:r>
+    </w:p>
+    <w:p>
+      <w:pPr>
+        <w:pStyle w:val="FirstParagraph"/>
+      </w:pPr>
+      <w:r>
+        <w:t xml:space="preserve">The minimal prompt impact (GPT: 0%, others: 1-2%) was unexpected. Reframing from</w:t>
+      </w:r>
+      <w:r>
+        <w:t xml:space="preserve"> </w:t>
+      </w:r>
+      <w:r>
+        <w:t xml:space="preserve">“</w:t>
+      </w:r>
+      <w:r>
+        <w:t xml:space="preserve">expert cardiologist</w:t>
+      </w:r>
+      <w:r>
+        <w:t xml:space="preserve">”</w:t>
+      </w:r>
+      <w:r>
+        <w:t xml:space="preserve"> </w:t>
+      </w:r>
+      <w:r>
+        <w:t xml:space="preserve">to</w:t>
+      </w:r>
+      <w:r>
+        <w:t xml:space="preserve"> </w:t>
+      </w:r>
+      <w:r>
+        <w:t xml:space="preserve">“</w:t>
+      </w:r>
+      <w:r>
+        <w:t xml:space="preserve">neutral assessor</w:t>
+      </w:r>
+      <w:r>
+        <w:t xml:space="preserve">”</w:t>
+      </w:r>
+      <w:r>
+        <w:t xml:space="preserve"> </w:t>
+      </w:r>
+      <w:r>
+        <w:t xml:space="preserve">should have reduced conservatism, yet predictions remained nearly identical. This suggests diagnostic behavior is deeply encoded in model weights rather than modifiable through surface-level prompting [11], with important implications for prompt engineering strategies. While prompt patterns can enhance certain LLM behaviors, our findings indicate diagnostic reasoning may be resistant to prompt-level interventions [15].</w:t>
+      </w:r>
+    </w:p>
+    <w:bookmarkEnd w:id="35"/>
+    <w:bookmarkStart w:id="36" w:name="inter-model-agreement-shared-limitations"/>
+    <w:p>
+      <w:pPr>
+        <w:pStyle w:val="Heading3"/>
+      </w:pPr>
+      <w:r>
+        <w:t xml:space="preserve">Inter-Model Agreement: Shared Limitations</w:t>
+      </w:r>
+    </w:p>
+    <w:p>
+      <w:pPr>
+        <w:pStyle w:val="FirstParagraph"/>
+      </w:pPr>
+      <w:r>
+        <w:t xml:space="preserve">The 98-99% inter-model agreement despite different architectures and training procedures suggests observed limitations reflect fundamental challenges in applying LLMs to medical diagnosis rather than model-specific artifacts. Possible explanations include similar training data sources, convergent learning of medical conservatism, shared limitations in processing structured numerical data, and common challenges in threshold-based classification.</w:t>
+      </w:r>
+    </w:p>
+    <w:bookmarkEnd w:id="36"/>
+    <w:bookmarkStart w:id="37" w:name="clinical-implications"/>
+    <w:p>
+      <w:pPr>
+        <w:pStyle w:val="Heading3"/>
+      </w:pPr>
+      <w:r>
+        <w:t xml:space="preserve">Clinical Implications</w:t>
+      </w:r>
+    </w:p>
+    <w:p>
+      <w:pPr>
+        <w:pStyle w:val="FirstParagraph"/>
+      </w:pPr>
+      <w:r>
+        <w:t xml:space="preserve">Current LLMs are not ready for primary diagnostic applications requiring binary classification. The ~50% accuracy is unacceptable clinically and could lead to harmful over-diagnosis, unnecessary testing, and patient anxiety [14]. In a 50% prevalence scenario, deploying these models would result in 98-100% of disease cases correctly identified but only 0-2% of healthy cases correctly identified, causing approximately 50% unnecessary downstream testing. These findings underscore the importance of rigorous evaluation before clinical deployment, as ethical considerations demand careful assessment of potential harms [14].</w:t>
+      </w:r>
+    </w:p>
+    <w:p>
+      <w:pPr>
+        <w:pStyle w:val="BodyText"/>
+      </w:pPr>
+      <w:r>
+        <w:t xml:space="preserve">Despite primary diagnosis limitations, LLMs’ high consistency and strong negative predictive value suggest potential roles as: (1) second opinion tools where reproducibility builds physician confidence, (2) triage assistants suitable for initial screening where high sensitivity is prioritized, (3) medical education tools providing consistent feedback, and (4) research tools for hypothesis generation.</w:t>
+      </w:r>
+    </w:p>
+    <w:bookmarkEnd w:id="37"/>
+    <w:bookmarkStart w:id="38" w:name="technical-implications"/>
+    <w:p>
+      <w:pPr>
+        <w:pStyle w:val="Heading3"/>
+      </w:pPr>
+      <w:r>
+        <w:t xml:space="preserve">Technical Implications</w:t>
+      </w:r>
+    </w:p>
+    <w:p>
+      <w:pPr>
+        <w:pStyle w:val="FirstParagraph"/>
+      </w:pPr>
+      <w:r>
+        <w:t xml:space="preserve">Results suggest general-purpose LLMs lack discriminative capabilities for diagnostic classification. Future development should consider: supervised fine-tuning on labeled diagnostic datasets, reinforcement learning from physician-verified diagnoses, calibration techniques for binary classification thresholds, and hybrid architectures combining LLM reasoning with specialized classifiers.</w:t>
+      </w:r>
+    </w:p>
+    <w:bookmarkEnd w:id="38"/>
+    <w:bookmarkStart w:id="39" w:name="limitations"/>
+    <w:p>
+      <w:pPr>
+        <w:pStyle w:val="Heading3"/>
+      </w:pPr>
+      <w:r>
+        <w:t xml:space="preserve">Limitations</w:t>
+      </w:r>
+    </w:p>
+    <w:p>
+      <w:pPr>
+        <w:pStyle w:val="FirstParagraph"/>
+      </w:pPr>
+      <w:r>
+        <w:t xml:space="preserve">Key limitations include: single condition (heart disease may not generalize), binary classification (real diagnosis often involves multi-class assessment), dataset age (1980s diagnostic criteria may differ from current standards), limited sample size (100 cases), structured input only (missing narrative information), three models tested (limited sampling of LLM landscape), API-only access (preventing internal mechanism analysis), and single temperature setting (0.7).</w:t>
+      </w:r>
+    </w:p>
+    <w:bookmarkEnd w:id="39"/>
+    <w:bookmarkStart w:id="40" w:name="future-directions"/>
+    <w:p>
+      <w:pPr>
+        <w:pStyle w:val="Heading3"/>
+      </w:pPr>
+      <w:r>
+        <w:t xml:space="preserve">Future Directions</w:t>
+      </w:r>
+    </w:p>
+    <w:p>
+      <w:pPr>
+        <w:pStyle w:val="FirstParagraph"/>
+      </w:pPr>
+      <w:r>
+        <w:t xml:space="preserve">Important future work includes mechanistic studies examining which parameters LLMs prioritize, improvement strategies testing fine-tuning and ensemble approaches, broader evaluations across diverse diagnostic tasks, comparison with human physicians for baseline performance, and theoretical development of consistency-accuracy frameworks.</w:t>
+      </w:r>
+    </w:p>
     <w:p>
       <w:r>
         <w:pict>
@@ -2347,330 +2636,6 @@
         </w:pict>
       </w:r>
     </w:p>
-    <w:bookmarkEnd w:id="31"/>
-    <w:bookmarkEnd w:id="32"/>
-    <w:bookmarkStart w:id="41" w:name="discussion"/>
-    <w:p>
-      <w:pPr>
-        <w:pStyle w:val="Heading2"/>
-      </w:pPr>
-      <w:r>
-        <w:t xml:space="preserve">Discussion</w:t>
-      </w:r>
-    </w:p>
-    <w:bookmarkStart w:id="33" w:name="principal-findings"/>
-    <w:p>
-      <w:pPr>
-        <w:pStyle w:val="Heading3"/>
-      </w:pPr>
-      <w:r>
-        <w:t xml:space="preserve">Principal Findings</w:t>
-      </w:r>
-    </w:p>
-    <w:p>
-      <w:pPr>
-        <w:pStyle w:val="FirstParagraph"/>
-      </w:pPr>
-      <w:r>
-        <w:t xml:space="preserve">This study demonstrates a critical dissociation between consistency and accuracy in LLM medical diagnosis: exceptional reproducibility (99-100%) coexists with chance-level accuracy (~50%). This 50-percentage-point gap represents a fundamental challenge for clinical deployment.</w:t>
-      </w:r>
-    </w:p>
-    <w:bookmarkEnd w:id="33"/>
-    <w:bookmarkStart w:id="34" w:name="the-consistency-accuracy-paradox"/>
-    <w:p>
-      <w:pPr>
-        <w:pStyle w:val="Heading3"/>
-      </w:pPr>
-      <w:r>
-        <w:t xml:space="preserve">The Consistency-Accuracy Paradox</w:t>
-      </w:r>
-    </w:p>
-    <w:p>
-      <w:pPr>
-        <w:pStyle w:val="FirstParagraph"/>
-      </w:pPr>
-      <w:r>
-        <w:t xml:space="preserve">High consistency indicates LLMs reliably apply learned reasoning patterns—they are systematically biased rather than randomly erring. This</w:t>
-      </w:r>
-      <w:r>
-        <w:t xml:space="preserve"> </w:t>
-      </w:r>
-      <w:r>
-        <w:t xml:space="preserve">“</w:t>
-      </w:r>
-      <w:r>
-        <w:t xml:space="preserve">consistent wrongness</w:t>
-      </w:r>
-      <w:r>
-        <w:t xml:space="preserve">”</w:t>
-      </w:r>
-      <w:r>
-        <w:t xml:space="preserve"> </w:t>
-      </w:r>
-      <w:r>
-        <w:t xml:space="preserve">is arguably more concerning than random errors, suggesting fundamental limitations in medical reasoning capabilities [10] rather than simple uncertainty.</w:t>
-      </w:r>
-    </w:p>
-    <w:p>
-      <w:pPr>
-        <w:pStyle w:val="BodyText"/>
-      </w:pPr>
-      <w:r>
-        <w:t xml:space="preserve">Several mechanisms may explain this paradox:</w:t>
-      </w:r>
-    </w:p>
-    <w:p>
-      <w:pPr>
-        <w:pStyle w:val="BodyText"/>
-      </w:pPr>
-      <w:r>
-        <w:rPr>
-          <w:bCs/>
-          <w:b/>
-        </w:rPr>
-        <w:t xml:space="preserve">Medical Conservatism Bias</w:t>
-      </w:r>
-      <w:r>
-        <w:t xml:space="preserve">: LLMs trained on medical text may have learned that missing disease (false negative) carries greater consequences than over-diagnosis (false positive), encoding a</w:t>
-      </w:r>
-      <w:r>
-        <w:t xml:space="preserve"> </w:t>
-      </w:r>
-      <w:r>
-        <w:t xml:space="preserve">“</w:t>
-      </w:r>
-      <w:r>
-        <w:t xml:space="preserve">better safe than sorry</w:t>
-      </w:r>
-      <w:r>
-        <w:t xml:space="preserve">”</w:t>
-      </w:r>
-      <w:r>
-        <w:t xml:space="preserve"> </w:t>
-      </w:r>
-      <w:r>
-        <w:t xml:space="preserve">heuristic consistently applied.</w:t>
-      </w:r>
-    </w:p>
-    <w:p>
-      <w:pPr>
-        <w:pStyle w:val="BodyText"/>
-      </w:pPr>
-      <w:r>
-        <w:rPr>
-          <w:bCs/>
-          <w:b/>
-        </w:rPr>
-        <w:t xml:space="preserve">Risk Factor Conflation</w:t>
-      </w:r>
-      <w:r>
-        <w:t xml:space="preserve">: Qualitative analysis suggests models conflate risk factors with diagnostic findings. Elevated cholesterol increases disease risk but doesn’t constitute diagnostic evidence of current stenosis. LLMs may struggle to distinguish</w:t>
-      </w:r>
-      <w:r>
-        <w:t xml:space="preserve"> </w:t>
-      </w:r>
-      <w:r>
-        <w:t xml:space="preserve">“</w:t>
-      </w:r>
-      <w:r>
-        <w:t xml:space="preserve">high-risk patient</w:t>
-      </w:r>
-      <w:r>
-        <w:t xml:space="preserve">”</w:t>
-      </w:r>
-      <w:r>
-        <w:t xml:space="preserve"> </w:t>
-      </w:r>
-      <w:r>
-        <w:t xml:space="preserve">from</w:t>
-      </w:r>
-      <w:r>
-        <w:t xml:space="preserve"> </w:t>
-      </w:r>
-      <w:r>
-        <w:t xml:space="preserve">“</w:t>
-      </w:r>
-      <w:r>
-        <w:t xml:space="preserve">disease-positive patient.</w:t>
-      </w:r>
-      <w:r>
-        <w:t xml:space="preserve">”</w:t>
-      </w:r>
-    </w:p>
-    <w:p>
-      <w:pPr>
-        <w:pStyle w:val="BodyText"/>
-      </w:pPr>
-      <w:r>
-        <w:rPr>
-          <w:bCs/>
-          <w:b/>
-        </w:rPr>
-        <w:t xml:space="preserve">Lack of Discriminative Training</w:t>
-      </w:r>
-      <w:r>
-        <w:t xml:space="preserve">: Unlike supervised models trained explicitly on diagnostic labels, LLMs learn from general medical text emphasizing disease description more than differential diagnosis, leaving them poorly calibrated for binary classification [12]. This calibration deficit manifests as systematic over-prediction despite high confidence.</w:t>
-      </w:r>
-    </w:p>
-    <w:bookmarkEnd w:id="34"/>
-    <w:bookmarkStart w:id="35" w:name="X2039634dcd73b9d1cce90f7c8796e38ee4a8a3c"/>
-    <w:p>
-      <w:pPr>
-        <w:pStyle w:val="Heading3"/>
-      </w:pPr>
-      <w:r>
-        <w:t xml:space="preserve">Prompt Insensitivity: Deep-Rooted Behavior</w:t>
-      </w:r>
-    </w:p>
-    <w:p>
-      <w:pPr>
-        <w:pStyle w:val="FirstParagraph"/>
-      </w:pPr>
-      <w:r>
-        <w:t xml:space="preserve">The minimal prompt impact (GPT: 0%, others: 1-2%) was unexpected. Reframing from</w:t>
-      </w:r>
-      <w:r>
-        <w:t xml:space="preserve"> </w:t>
-      </w:r>
-      <w:r>
-        <w:t xml:space="preserve">“</w:t>
-      </w:r>
-      <w:r>
-        <w:t xml:space="preserve">expert cardiologist</w:t>
-      </w:r>
-      <w:r>
-        <w:t xml:space="preserve">”</w:t>
-      </w:r>
-      <w:r>
-        <w:t xml:space="preserve"> </w:t>
-      </w:r>
-      <w:r>
-        <w:t xml:space="preserve">to</w:t>
-      </w:r>
-      <w:r>
-        <w:t xml:space="preserve"> </w:t>
-      </w:r>
-      <w:r>
-        <w:t xml:space="preserve">“</w:t>
-      </w:r>
-      <w:r>
-        <w:t xml:space="preserve">neutral assessor</w:t>
-      </w:r>
-      <w:r>
-        <w:t xml:space="preserve">”</w:t>
-      </w:r>
-      <w:r>
-        <w:t xml:space="preserve"> </w:t>
-      </w:r>
-      <w:r>
-        <w:t xml:space="preserve">should have reduced conservatism, yet predictions remained nearly identical. This suggests diagnostic behavior is deeply encoded in model weights rather than modifiable through surface-level prompting [11], with important implications for prompt engineering strategies. While prompt patterns can enhance certain LLM behaviors, our findings indicate diagnostic reasoning may be resistant to prompt-level interventions [15].</w:t>
-      </w:r>
-    </w:p>
-    <w:bookmarkEnd w:id="35"/>
-    <w:bookmarkStart w:id="36" w:name="inter-model-agreement-shared-limitations"/>
-    <w:p>
-      <w:pPr>
-        <w:pStyle w:val="Heading3"/>
-      </w:pPr>
-      <w:r>
-        <w:t xml:space="preserve">Inter-Model Agreement: Shared Limitations</w:t>
-      </w:r>
-    </w:p>
-    <w:p>
-      <w:pPr>
-        <w:pStyle w:val="FirstParagraph"/>
-      </w:pPr>
-      <w:r>
-        <w:t xml:space="preserve">The 98-99% inter-model agreement despite different architectures and training procedures suggests observed limitations reflect fundamental challenges in applying LLMs to medical diagnosis rather than model-specific artifacts. Possible explanations include similar training data sources, convergent learning of medical conservatism, shared limitations in processing structured numerical data, and common challenges in threshold-based classification.</w:t>
-      </w:r>
-    </w:p>
-    <w:bookmarkEnd w:id="36"/>
-    <w:bookmarkStart w:id="37" w:name="clinical-implications"/>
-    <w:p>
-      <w:pPr>
-        <w:pStyle w:val="Heading3"/>
-      </w:pPr>
-      <w:r>
-        <w:t xml:space="preserve">Clinical Implications</w:t>
-      </w:r>
-    </w:p>
-    <w:p>
-      <w:pPr>
-        <w:pStyle w:val="FirstParagraph"/>
-      </w:pPr>
-      <w:r>
-        <w:t xml:space="preserve">Current LLMs are not ready for primary diagnostic applications requiring binary classification. The ~50% accuracy is unacceptable clinically and could lead to harmful over-diagnosis, unnecessary testing, and patient anxiety [14]. In a 50% prevalence scenario, deploying these models would result in 98-100% of disease cases correctly identified but only 0-2% of healthy cases correctly identified, causing approximately 50% unnecessary downstream testing. These findings underscore the importance of rigorous evaluation before clinical deployment, as ethical considerations demand careful assessment of potential harms [14].</w:t>
-      </w:r>
-    </w:p>
-    <w:p>
-      <w:pPr>
-        <w:pStyle w:val="BodyText"/>
-      </w:pPr>
-      <w:r>
-        <w:t xml:space="preserve">Despite primary diagnosis limitations, LLMs’ high consistency and strong negative predictive value suggest potential roles as: (1) second opinion tools where reproducibility builds physician confidence, (2) triage assistants suitable for initial screening where high sensitivity is prioritized, (3) medical education tools providing consistent feedback, and (4) research tools for hypothesis generation.</w:t>
-      </w:r>
-    </w:p>
-    <w:bookmarkEnd w:id="37"/>
-    <w:bookmarkStart w:id="38" w:name="technical-implications"/>
-    <w:p>
-      <w:pPr>
-        <w:pStyle w:val="Heading3"/>
-      </w:pPr>
-      <w:r>
-        <w:t xml:space="preserve">Technical Implications</w:t>
-      </w:r>
-    </w:p>
-    <w:p>
-      <w:pPr>
-        <w:pStyle w:val="FirstParagraph"/>
-      </w:pPr>
-      <w:r>
-        <w:t xml:space="preserve">Results suggest general-purpose LLMs lack discriminative capabilities for diagnostic classification. Future development should consider: supervised fine-tuning on labeled diagnostic datasets, reinforcement learning from physician-verified diagnoses, calibration techniques for binary classification thresholds, and hybrid architectures combining LLM reasoning with specialized classifiers.</w:t>
-      </w:r>
-    </w:p>
-    <w:bookmarkEnd w:id="38"/>
-    <w:bookmarkStart w:id="39" w:name="limitations"/>
-    <w:p>
-      <w:pPr>
-        <w:pStyle w:val="Heading3"/>
-      </w:pPr>
-      <w:r>
-        <w:t xml:space="preserve">Limitations</w:t>
-      </w:r>
-    </w:p>
-    <w:p>
-      <w:pPr>
-        <w:pStyle w:val="FirstParagraph"/>
-      </w:pPr>
-      <w:r>
-        <w:t xml:space="preserve">Key limitations include: single condition (heart disease may not generalize), binary classification (real diagnosis often involves multi-class assessment), dataset age (1980s diagnostic criteria may differ from current standards), limited sample size (100 cases), structured input only (missing narrative information), three models tested (limited sampling of LLM landscape), API-only access (preventing internal mechanism analysis), and single temperature setting (0.7).</w:t>
-      </w:r>
-    </w:p>
-    <w:bookmarkEnd w:id="39"/>
-    <w:bookmarkStart w:id="40" w:name="future-directions"/>
-    <w:p>
-      <w:pPr>
-        <w:pStyle w:val="Heading3"/>
-      </w:pPr>
-      <w:r>
-        <w:t xml:space="preserve">Future Directions</w:t>
-      </w:r>
-    </w:p>
-    <w:p>
-      <w:pPr>
-        <w:pStyle w:val="FirstParagraph"/>
-      </w:pPr>
-      <w:r>
-        <w:t xml:space="preserve">Important future work includes mechanistic studies examining which parameters LLMs prioritize, improvement strategies testing fine-tuning and ensemble approaches, broader evaluations across diverse diagnostic tasks, comparison with human physicians for baseline performance, and theoretical development of consistency-accuracy frameworks.</w:t>
-      </w:r>
-    </w:p>
-    <w:p>
-      <w:r>
-        <w:pict>
-          <v:rect style="width:0;height:1.5pt" o:hralign="center" o:hrstd="t" o:hr="t"/>
-        </w:pict>
-      </w:r>
-    </w:p>
     <w:bookmarkEnd w:id="40"/>
     <w:bookmarkEnd w:id="41"/>
     <w:bookmarkStart w:id="42" w:name="conclusions"/>
@@ -2706,13 +2671,6 @@
         <w:t xml:space="preserve">This work contributes to nuanced understanding of LLM capabilities and limitations in healthcare, informing responsible development and deployment of AI-assisted clinical decision support systems.</w:t>
       </w:r>
     </w:p>
-    <w:p>
-      <w:r>
-        <w:pict>
-          <v:rect style="width:0;height:1.5pt" o:hralign="center" o:hrstd="t" o:hr="t"/>
-        </w:pict>
-      </w:r>
-    </w:p>
     <w:bookmarkEnd w:id="42"/>
     <w:bookmarkStart w:id="43" w:name="acknowledgments"/>
     <w:p>
@@ -2729,13 +2687,6 @@
       </w:pPr>
       <w:r>
         <w:t xml:space="preserve">We thank [collaborators/institutions] for support and OpenAI, Google, and Alibaba for API access.</w:t>
-      </w:r>
-    </w:p>
-    <w:p>
-      <w:r>
-        <w:pict>
-          <v:rect style="width:0;height:1.5pt" o:hralign="center" o:hrstd="t" o:hr="t"/>
-        </w:pict>
       </w:r>
     </w:p>
     <w:bookmarkEnd w:id="43"/>
@@ -2926,13 +2877,6 @@
       </w:pPr>
       <w:r>
         <w:t xml:space="preserve">Savage T, Nayak A, Gallo R, et al. Diagnostic reasoning prompts reveal the potential for large language model interpretability in medicine. NPJ Digit Med. 2024;7(1):20. doi:10.1038/s41746-024-01010-1</w:t>
-      </w:r>
-    </w:p>
-    <w:p>
-      <w:r>
-        <w:pict>
-          <v:rect style="width:0;height:1.5pt" o:hralign="center" o:hrstd="t" o:hr="t"/>
-        </w:pict>
       </w:r>
     </w:p>
     <w:p>

</xml_diff>

<commit_message>
Remove metadata footer from manuscript
</commit_message>
<xml_diff>
--- a/JAMIA_SUBMISSION/Converted/manuscript.docx
+++ b/JAMIA_SUBMISSION/Converted/manuscript.docx
@@ -2877,72 +2877,6 @@
       </w:pPr>
       <w:r>
         <w:t xml:space="preserve">Savage T, Nayak A, Gallo R, et al. Diagnostic reasoning prompts reveal the potential for large language model interpretability in medicine. NPJ Digit Med. 2024;7(1):20. doi:10.1038/s41746-024-01010-1</w:t>
-      </w:r>
-    </w:p>
-    <w:p>
-      <w:pPr>
-        <w:pStyle w:val="FirstParagraph"/>
-      </w:pPr>
-      <w:r>
-        <w:rPr>
-          <w:bCs/>
-          <w:b/>
-        </w:rPr>
-        <w:t xml:space="preserve">Word Count:</w:t>
-      </w:r>
-      <w:r>
-        <w:t xml:space="preserve"> </w:t>
-      </w:r>
-      <w:r>
-        <w:t xml:space="preserve">~5,000 words (within JAMIA 5,000-word limit)</w:t>
-      </w:r>
-      <w:r>
-        <w:t xml:space="preserve"> </w:t>
-      </w:r>
-      <w:r>
-        <w:rPr>
-          <w:bCs/>
-          <w:b/>
-        </w:rPr>
-        <w:t xml:space="preserve">References:</w:t>
-      </w:r>
-      <w:r>
-        <w:t xml:space="preserve"> </w:t>
-      </w:r>
-      <w:r>
-        <w:t xml:space="preserve">15 (all from 2021-2024 except dataset)</w:t>
-      </w:r>
-      <w:r>
-        <w:t xml:space="preserve"> </w:t>
-      </w:r>
-      <w:r>
-        <w:rPr>
-          <w:bCs/>
-          <w:b/>
-        </w:rPr>
-        <w:t xml:space="preserve">Figures:</w:t>
-      </w:r>
-      <w:r>
-        <w:t xml:space="preserve"> </w:t>
-      </w:r>
-      <w:r>
-        <w:t xml:space="preserve">3 main figures + 3 supplementary</w:t>
-      </w:r>
-      <w:r>
-        <w:t xml:space="preserve"> </w:t>
-      </w:r>
-      <w:r>
-        <w:rPr>
-          <w:bCs/>
-          <w:b/>
-        </w:rPr>
-        <w:t xml:space="preserve">Tables:</w:t>
-      </w:r>
-      <w:r>
-        <w:t xml:space="preserve"> </w:t>
-      </w:r>
-      <w:r>
-        <w:t xml:space="preserve">5 main tables</w:t>
       </w:r>
     </w:p>
     <w:bookmarkEnd w:id="44"/>

</xml_diff>

<commit_message>
Fix final encoding errors and regenerate all docx files with complete updates
</commit_message>
<xml_diff>
--- a/JAMIA_SUBMISSION/Converted/manuscript.docx
+++ b/JAMIA_SUBMISSION/Converted/manuscript.docx
@@ -514,7 +514,7 @@
         <w:t xml:space="preserve">Diagnostic accuracy</w:t>
       </w:r>
       <w:r>
-        <w:t xml:space="preserve">: Using majority voting (‰¥2/4 runs), we calculated accuracy, sensitivity, specificity, precision, and F1-score</w:t>
+        <w:t xml:space="preserve">: Using majority voting (&gt;=2/4 runs), we calculated accuracy, sensitivity, specificity, precision, and F1-score</w:t>
       </w:r>
       <w:r>
         <w:t xml:space="preserve"> </w:t>
@@ -619,7 +619,7 @@
         <w:pStyle w:val="FirstParagraph"/>
       </w:pPr>
       <w:r>
-        <w:t xml:space="preserve">All models demonstrated remarkably high consistency (Table 1). Qwen-Plus achieved perfect consistency (100%) with the expert prompt, never varying across 4 independent runs. GPT-4o and Gemini-2.0-Flash showed 99.0-99.5% average consistency. Notably, 96-100% of cases achieved perfect agreement (4/4 identical predictions), and minimum consistency never fell below 50%.</w:t>
+        <w:t xml:space="preserve">All models demonstrated remarkably high consistency (Table 1, Figure 1). Qwen-Plus achieved perfect consistency (100%) with the expert prompt, never varying across 4 independent runs. GPT-4o and Gemini-2.0-Flash showed 99.0-99.5% average consistency. Notably, 96-100% of cases achieved perfect agreement (4/4 identical predictions), and minimum consistency never fell below 50%.</w:t>
       </w:r>
     </w:p>
     <w:p>
@@ -1927,7 +1927,7 @@
         <w:pStyle w:val="BodyText"/>
       </w:pPr>
       <w:r>
-        <w:t xml:space="preserve">Representative confusion matrices showed models predicted</w:t>
+        <w:t xml:space="preserve">Representative confusion matrices (Figure 2) showed models predicted</w:t>
       </w:r>
       <w:r>
         <w:t xml:space="preserve"> </w:t>
@@ -1963,7 +1963,7 @@
         <w:pStyle w:val="FirstParagraph"/>
       </w:pPr>
       <w:r>
-        <w:t xml:space="preserve">Changing from expert to neutral prompt had minimal effect (Table 4). GPT-4o showed zero sensitivity (100% identical predictions), while Gemini and Qwen changed only 1-3 predictions (1-3% of cases). This suggests diagnostic behavior is deeply encoded rather than easily modifiable through prompting.</w:t>
+        <w:t xml:space="preserve">Changing from expert to neutral prompt had minimal effect (Table 4, Figure 3). GPT-4o showed zero sensitivity (100% identical predictions), while Gemini and Qwen changed only 1-3 predictions (1-3% of cases). This suggests diagnostic behavior is deeply encoded rather than easily modifiable through prompting.</w:t>
       </w:r>
     </w:p>
     <w:p>
@@ -2355,7 +2355,7 @@
         <w:pStyle w:val="FirstParagraph"/>
       </w:pPr>
       <w:r>
-        <w:t xml:space="preserve">High consistency indicates LLMs reliably apply learned reasoning patterns€”they are systematically biased rather than randomly erring. This</w:t>
+        <w:t xml:space="preserve">High consistency indicates LLMs reliably apply learned reasoning patterns—they are systematically biased rather than randomly erring. This</w:t>
       </w:r>
       <w:r>
         <w:t xml:space="preserve"> </w:t>
@@ -2679,7 +2679,7 @@
         <w:pStyle w:val="FirstParagraph"/>
       </w:pPr>
       <w:r>
-        <w:t xml:space="preserve">We thank [collaborators/institutions] for support and OpenAI, Google, and Alibaba for API access.</w:t>
+        <w:t xml:space="preserve">We thank Institut Sains Teknologi dan Kesehatan ’Aisyiyah Kendari for institutional support. We acknowledge OpenAI, Google, and Alibaba Cloud for providing API access to GPT-4o, Gemini-2.0-Flash, and Qwen-Plus respectively through standard commercial services. We thank the UCI Machine Learning Repository and the original data collectors (Janosi, Steinbrunn, Pfisterer, and Detrano) for making the Heart Disease dataset publicly available.</w:t>
       </w:r>
     </w:p>
     <w:bookmarkEnd w:id="43"/>
@@ -2809,7 +2809,7 @@
         <w:pStyle w:val="Compact"/>
       </w:pPr>
       <w:r>
-        <w:t xml:space="preserve">Li©vin V, Hother CE, Motzfeldt AG, Winther O. Can large language models reason about medical questions? Patterns. 2024;5(3):100943. doi:10.1016/j.patter.2024.100943</w:t>
+        <w:t xml:space="preserve">Liévin V, Hother CE, Motzfeldt AG, Winther O. Can large language models reason about medical questions? Patterns. 2024;5(3):100943. doi:10.1016/j.patter.2024.100943</w:t>
       </w:r>
     </w:p>
     <w:p>

</xml_diff>